<commit_message>
Finished implementing the contour for general a
</commit_message>
<xml_diff>
--- a/consultation/20181112.docx
+++ b/consultation/20181112.docx
@@ -30,6 +30,41 @@
       <w:pPr>
         <w:pStyle w:val="ListParagraph"/>
         <w:numPr>
+          <w:ilvl w:val="2"/>
+          <w:numId w:val="1"/>
+        </w:numPr>
+      </w:pPr>
+      <w:r>
+        <w:t xml:space="preserve">Add contour around </w:t>
+      </w:r>
+      <w:r>
+        <w:t>origin</w:t>
+      </w:r>
+    </w:p>
+    <w:p>
+      <w:pPr>
+        <w:pStyle w:val="ListParagraph"/>
+        <w:numPr>
+          <w:ilvl w:val="2"/>
+          <w:numId w:val="1"/>
+        </w:numPr>
+      </w:pPr>
+      <w:r>
+        <w:t>Draw n-</w:t>
+      </w:r>
+      <w:proofErr w:type="spellStart"/>
+      <w:r>
+        <w:t>gons</w:t>
+      </w:r>
+      <w:proofErr w:type="spellEnd"/>
+      <w:r>
+        <w:t xml:space="preserve"> around isolated zeros</w:t>
+      </w:r>
+    </w:p>
+    <w:p>
+      <w:pPr>
+        <w:pStyle w:val="ListParagraph"/>
+        <w:numPr>
           <w:ilvl w:val="1"/>
           <w:numId w:val="1"/>
         </w:numPr>
@@ -81,8 +116,26 @@
       <w:r>
         <w:t>?</w:t>
       </w:r>
-      <w:bookmarkStart w:id="0" w:name="_GoBack"/>
-      <w:bookmarkEnd w:id="0"/>
+    </w:p>
+    <w:p>
+      <w:pPr>
+        <w:pStyle w:val="ListParagraph"/>
+        <w:numPr>
+          <w:ilvl w:val="2"/>
+          <w:numId w:val="1"/>
+        </w:numPr>
+      </w:pPr>
+      <w:r>
+        <w:t xml:space="preserve">Separate using </w:t>
+      </w:r>
+      <w:proofErr w:type="spellStart"/>
+      <w:r>
+        <w:t>im</w:t>
+      </w:r>
+      <w:proofErr w:type="spellEnd"/>
+      <w:r>
+        <w:t>(z)=0</w:t>
+      </w:r>
     </w:p>
     <w:p>
       <w:pPr>
@@ -193,7 +246,76 @@
         </w:numPr>
       </w:pPr>
       <w:r>
-        <w:t>How to check if the implementation is correct without finding the zeros of delta?</w:t>
+        <w:t>TBD: Check</w:t>
+      </w:r>
+      <w:r>
+        <w:t xml:space="preserve"> if the implementation is correct</w:t>
+      </w:r>
+    </w:p>
+    <w:p>
+      <w:pPr>
+        <w:pStyle w:val="ListParagraph"/>
+        <w:numPr>
+          <w:ilvl w:val="1"/>
+          <w:numId w:val="1"/>
+        </w:numPr>
+      </w:pPr>
+      <w:r>
+        <w:t>Makes sure the zeros are real</w:t>
+      </w:r>
+      <w:r>
+        <w:t>?</w:t>
+      </w:r>
+    </w:p>
+    <w:p>
+      <w:pPr>
+        <w:pStyle w:val="ListParagraph"/>
+        <w:numPr>
+          <w:ilvl w:val="1"/>
+          <w:numId w:val="1"/>
+        </w:numPr>
+      </w:pPr>
+      <w:r>
+        <w:t>For s</w:t>
+      </w:r>
+      <w:r>
+        <w:t>elf-adjoint operators and boundary conditions</w:t>
+      </w:r>
+      <w:r>
+        <w:t>, all zeros of delta will be nth roots of reals</w:t>
+      </w:r>
+    </w:p>
+    <w:p>
+      <w:pPr>
+        <w:pStyle w:val="ListParagraph"/>
+        <w:numPr>
+          <w:ilvl w:val="1"/>
+          <w:numId w:val="1"/>
+        </w:numPr>
+      </w:pPr>
+      <w:r>
+        <w:t>Test c</w:t>
+      </w:r>
+      <w:r>
+        <w:t xml:space="preserve">ontour: </w:t>
+      </w:r>
+      <w:r>
+        <w:t>Test manually</w:t>
+      </w:r>
+      <w:r>
+        <w:t>, start with some n, a, and zeros</w:t>
+      </w:r>
+    </w:p>
+    <w:p>
+      <w:pPr>
+        <w:pStyle w:val="ListParagraph"/>
+        <w:numPr>
+          <w:ilvl w:val="1"/>
+          <w:numId w:val="1"/>
+        </w:numPr>
+      </w:pPr>
+      <w:r>
+        <w:t>Test transform pair: find zeros of delta manually, using contour plot of its argument (zeros are where the contour changes rapidly)</w:t>
       </w:r>
     </w:p>
     <w:p>
@@ -256,6 +378,61 @@
       <w:pPr>
         <w:pStyle w:val="ListParagraph"/>
         <w:numPr>
+          <w:ilvl w:val="3"/>
+          <w:numId w:val="1"/>
+        </w:numPr>
+      </w:pPr>
+      <w:r>
+        <w:t>U(x) is zero (zero potential)</w:t>
+      </w:r>
+    </w:p>
+    <w:p>
+      <w:pPr>
+        <w:pStyle w:val="ListParagraph"/>
+        <w:numPr>
+          <w:ilvl w:val="3"/>
+          <w:numId w:val="1"/>
+        </w:numPr>
+      </w:pPr>
+      <w:r>
+        <w:t>Physicists are only interested in cases where U(x) is not zero</w:t>
+      </w:r>
+    </w:p>
+    <w:p>
+      <w:pPr>
+        <w:pStyle w:val="ListParagraph"/>
+        <w:numPr>
+          <w:ilvl w:val="3"/>
+          <w:numId w:val="1"/>
+        </w:numPr>
+      </w:pPr>
+      <w:r>
+        <w:t xml:space="preserve">Exciting thing </w:t>
+      </w:r>
+      <w:proofErr w:type="spellStart"/>
+      <w:r>
+        <w:t>abt</w:t>
+      </w:r>
+      <w:proofErr w:type="spellEnd"/>
+      <w:r>
+        <w:t xml:space="preserve"> this method is that it can do everything for higher orders</w:t>
+      </w:r>
+      <w:r>
+        <w:t xml:space="preserve"> and complicated boundary conditions</w:t>
+      </w:r>
+      <w:r>
+        <w:t xml:space="preserve"> (this is one direction of generalization, another would be to add variables</w:t>
+      </w:r>
+      <w:bookmarkStart w:id="0" w:name="_GoBack"/>
+      <w:bookmarkEnd w:id="0"/>
+      <w:r>
+        <w:t>)</w:t>
+      </w:r>
+    </w:p>
+    <w:p>
+      <w:pPr>
+        <w:pStyle w:val="ListParagraph"/>
+        <w:numPr>
           <w:ilvl w:val="1"/>
           <w:numId w:val="1"/>
         </w:numPr>
@@ -286,6 +463,9 @@
       <w:r>
         <w:t>in 2.16a?</w:t>
       </w:r>
+      <w:r>
+        <w:t xml:space="preserve"> yes</w:t>
+      </w:r>
     </w:p>
     <w:p>
       <w:pPr>
@@ -297,6 +477,9 @@
       </w:pPr>
       <w:r>
         <w:t>Is it closure of C^+ in 2.17c?</w:t>
+      </w:r>
+      <w:r>
+        <w:t xml:space="preserve"> yes</w:t>
       </w:r>
     </w:p>
     <w:sectPr>
@@ -345,7 +528,7 @@
         <w:ind w:left="2160" w:hanging="180"/>
       </w:pPr>
     </w:lvl>
-    <w:lvl w:ilvl="3" w:tplc="0409000F" w:tentative="1">
+    <w:lvl w:ilvl="3" w:tplc="0409000F">
       <w:start w:val="1"/>
       <w:numFmt w:val="decimal"/>
       <w:lvlText w:val="%4."/>

</xml_diff>